<commit_message>
Ladder section in prototype 1
</commit_message>
<xml_diff>
--- a/Doc trabajo/4_Prototipos/Prototype 1.docx
+++ b/Doc trabajo/4_Prototipos/Prototype 1.docx
@@ -534,30 +534,64 @@
         </w:rPr>
         <w:t xml:space="preserve">se hablarán de dos secciones diferenciadas, la </w:t>
       </w:r>
-      <w:hyperlink w:anchor="_CREACIÓN_DEL_MODELO" w:history="1">
-        <w:r>
-          <w:rPr>
-            <w:rStyle w:val="Hipervnculo"/>
-            <w:lang w:val="es-ES"/>
-          </w:rPr>
-          <w:t>creación del modelo</w:t>
-        </w:r>
-      </w:hyperlink>
+      <w:r>
+        <w:fldChar w:fldCharType="begin"/>
+      </w:r>
+      <w:r>
+        <w:rPr>
+          <w:lang w:val="es-ES"/>
+        </w:rPr>
+        <w:instrText>HYPERLINK \l "_CREACIÓN_DEL_MODELO"</w:instrText>
+      </w:r>
+      <w:r>
+        <w:fldChar w:fldCharType="separate"/>
+      </w:r>
+      <w:r>
+        <w:rPr>
+          <w:rStyle w:val="Hipervnculo"/>
+          <w:lang w:val="es-ES"/>
+        </w:rPr>
+        <w:t>creación del modelo</w:t>
+      </w:r>
+      <w:r>
+        <w:rPr>
+          <w:rStyle w:val="Hipervnculo"/>
+          <w:lang w:val="es-ES"/>
+        </w:rPr>
+        <w:fldChar w:fldCharType="end"/>
+      </w:r>
       <w:r>
         <w:rPr>
           <w:lang w:val="es-ES"/>
         </w:rPr>
         <w:t xml:space="preserve"> y su </w:t>
       </w:r>
-      <w:hyperlink w:anchor="_PROGRAMACIÓN" w:history="1">
-        <w:r>
-          <w:rPr>
-            <w:rStyle w:val="Hipervnculo"/>
-            <w:lang w:val="es-ES"/>
-          </w:rPr>
-          <w:t>programación</w:t>
-        </w:r>
-      </w:hyperlink>
+      <w:r>
+        <w:fldChar w:fldCharType="begin"/>
+      </w:r>
+      <w:r>
+        <w:rPr>
+          <w:lang w:val="es-ES"/>
+        </w:rPr>
+        <w:instrText>HYPERLINK \l "_PROGRAMACIÓN"</w:instrText>
+      </w:r>
+      <w:r>
+        <w:fldChar w:fldCharType="separate"/>
+      </w:r>
+      <w:r>
+        <w:rPr>
+          <w:rStyle w:val="Hipervnculo"/>
+          <w:lang w:val="es-ES"/>
+        </w:rPr>
+        <w:t>programación</w:t>
+      </w:r>
+      <w:r>
+        <w:rPr>
+          <w:rStyle w:val="Hipervnculo"/>
+          <w:lang w:val="es-ES"/>
+        </w:rPr>
+        <w:fldChar w:fldCharType="end"/>
+      </w:r>
       <w:r>
         <w:rPr>
           <w:lang w:val="es-ES"/>
@@ -699,7 +733,7 @@
           <w:noProof/>
         </w:rPr>
         <w:drawing>
-          <wp:anchor distT="0" distB="0" distL="114300" distR="114300" simplePos="0" relativeHeight="251670016" behindDoc="0" locked="0" layoutInCell="1" allowOverlap="1" wp14:anchorId="301DA508" wp14:editId="11E3EBF7">
+          <wp:anchor distT="0" distB="0" distL="114300" distR="114300" simplePos="0" relativeHeight="251670016" behindDoc="0" locked="0" layoutInCell="1" allowOverlap="1" wp14:anchorId="301DA508" wp14:editId="7DF4064E">
             <wp:simplePos x="0" y="0"/>
             <wp:positionH relativeFrom="margin">
               <wp:align>left</wp:align>
@@ -2091,15 +2125,32 @@
         </w:rPr>
         <w:t xml:space="preserve">Debido a las facultades del entorno de programación de </w:t>
       </w:r>
-      <w:hyperlink r:id="rId17" w:history="1">
-        <w:r>
-          <w:rPr>
-            <w:rStyle w:val="Hipervnculo"/>
-            <w:lang w:val="es-ES"/>
-          </w:rPr>
-          <w:t>EMEB</w:t>
-        </w:r>
-      </w:hyperlink>
+      <w:r>
+        <w:fldChar w:fldCharType="begin"/>
+      </w:r>
+      <w:r>
+        <w:rPr>
+          <w:lang w:val="es-ES"/>
+        </w:rPr>
+        <w:instrText>HYPERLINK "https://www.se.com/es/es/download/document/Machine_Expert_Basic_V1_2_SP1/"</w:instrText>
+      </w:r>
+      <w:r>
+        <w:fldChar w:fldCharType="separate"/>
+      </w:r>
+      <w:r>
+        <w:rPr>
+          <w:rStyle w:val="Hipervnculo"/>
+          <w:lang w:val="es-ES"/>
+        </w:rPr>
+        <w:t>EMEB</w:t>
+      </w:r>
+      <w:r>
+        <w:rPr>
+          <w:rStyle w:val="Hipervnculo"/>
+          <w:lang w:val="es-ES"/>
+        </w:rPr>
+        <w:fldChar w:fldCharType="end"/>
+      </w:r>
       <w:r>
         <w:rPr>
           <w:lang w:val="es-ES"/>
@@ -2396,15 +2447,32 @@
         </w:rPr>
         <w:t xml:space="preserve"> en el </w:t>
       </w:r>
-      <w:hyperlink w:anchor="_Botonera" w:history="1">
-        <w:r>
-          <w:rPr>
-            <w:rStyle w:val="Hipervnculo"/>
-            <w:lang w:val="es-ES"/>
-          </w:rPr>
-          <w:t>apartado anterior</w:t>
-        </w:r>
-      </w:hyperlink>
+      <w:r>
+        <w:fldChar w:fldCharType="begin"/>
+      </w:r>
+      <w:r>
+        <w:rPr>
+          <w:lang w:val="es-ES"/>
+        </w:rPr>
+        <w:instrText>HYPERLINK \l "_Botonera"</w:instrText>
+      </w:r>
+      <w:r>
+        <w:fldChar w:fldCharType="separate"/>
+      </w:r>
+      <w:r>
+        <w:rPr>
+          <w:rStyle w:val="Hipervnculo"/>
+          <w:lang w:val="es-ES"/>
+        </w:rPr>
+        <w:t>apartado anterior</w:t>
+      </w:r>
+      <w:r>
+        <w:rPr>
+          <w:rStyle w:val="Hipervnculo"/>
+          <w:lang w:val="es-ES"/>
+        </w:rPr>
+        <w:fldChar w:fldCharType="end"/>
+      </w:r>
       <w:r>
         <w:rPr>
           <w:lang w:val="es-ES"/>
@@ -2443,15 +2511,32 @@
         </w:rPr>
         <w:t xml:space="preserve">los sistemas de aviso y luminaria tal y como se explicó en el </w:t>
       </w:r>
-      <w:hyperlink w:anchor="_Indicadores" w:history="1">
-        <w:r>
-          <w:rPr>
-            <w:rStyle w:val="Hipervnculo"/>
-            <w:lang w:val="es-ES"/>
-          </w:rPr>
-          <w:t>apartado anterior</w:t>
-        </w:r>
-      </w:hyperlink>
+      <w:r>
+        <w:fldChar w:fldCharType="begin"/>
+      </w:r>
+      <w:r>
+        <w:rPr>
+          <w:lang w:val="es-ES"/>
+        </w:rPr>
+        <w:instrText>HYPERLINK \l "_Indicadores"</w:instrText>
+      </w:r>
+      <w:r>
+        <w:fldChar w:fldCharType="separate"/>
+      </w:r>
+      <w:r>
+        <w:rPr>
+          <w:rStyle w:val="Hipervnculo"/>
+          <w:lang w:val="es-ES"/>
+        </w:rPr>
+        <w:t>apartado anterior</w:t>
+      </w:r>
+      <w:r>
+        <w:rPr>
+          <w:rStyle w:val="Hipervnculo"/>
+          <w:lang w:val="es-ES"/>
+        </w:rPr>
+        <w:fldChar w:fldCharType="end"/>
+      </w:r>
       <w:r>
         <w:rPr>
           <w:lang w:val="es-ES"/>
@@ -2596,15 +2681,32 @@
         </w:rPr>
         <w:t xml:space="preserve">, exceptuando la parte de las luces y botones que ya han sido explicadas en un </w:t>
       </w:r>
-      <w:hyperlink w:anchor="_Elementos_de_interacción" w:history="1">
-        <w:r>
-          <w:rPr>
-            <w:rStyle w:val="Hipervnculo"/>
-            <w:lang w:val="es-ES"/>
-          </w:rPr>
-          <w:t>apartado anterior</w:t>
-        </w:r>
-      </w:hyperlink>
+      <w:r>
+        <w:fldChar w:fldCharType="begin"/>
+      </w:r>
+      <w:r>
+        <w:rPr>
+          <w:lang w:val="es-ES"/>
+        </w:rPr>
+        <w:instrText>HYPERLINK \l "_Elementos_de_interacción"</w:instrText>
+      </w:r>
+      <w:r>
+        <w:fldChar w:fldCharType="separate"/>
+      </w:r>
+      <w:r>
+        <w:rPr>
+          <w:rStyle w:val="Hipervnculo"/>
+          <w:lang w:val="es-ES"/>
+        </w:rPr>
+        <w:t>apartado anterior</w:t>
+      </w:r>
+      <w:r>
+        <w:rPr>
+          <w:rStyle w:val="Hipervnculo"/>
+          <w:lang w:val="es-ES"/>
+        </w:rPr>
+        <w:fldChar w:fldCharType="end"/>
+      </w:r>
       <w:r>
         <w:rPr>
           <w:lang w:val="es-ES"/>
@@ -2670,7 +2772,7 @@
                     </pic:cNvPicPr>
                   </pic:nvPicPr>
                   <pic:blipFill>
-                    <a:blip r:embed="rId18">
+                    <a:blip r:embed="rId17">
                       <a:extLst>
                         <a:ext uri="{28A0092B-C50C-407E-A947-70E740481C1C}">
                           <a14:useLocalDpi xmlns:a14="http://schemas.microsoft.com/office/drawing/2010/main" val="0"/>
@@ -3018,7 +3120,7 @@
                     </pic:cNvPicPr>
                   </pic:nvPicPr>
                   <pic:blipFill>
-                    <a:blip r:embed="rId19">
+                    <a:blip r:embed="rId18">
                       <a:extLst>
                         <a:ext uri="{28A0092B-C50C-407E-A947-70E740481C1C}">
                           <a14:useLocalDpi xmlns:a14="http://schemas.microsoft.com/office/drawing/2010/main" val="0"/>
@@ -3555,7 +3657,7 @@
                     </pic:cNvPicPr>
                   </pic:nvPicPr>
                   <pic:blipFill>
-                    <a:blip r:embed="rId20">
+                    <a:blip r:embed="rId19">
                       <a:extLst>
                         <a:ext uri="{28A0092B-C50C-407E-A947-70E740481C1C}">
                           <a14:useLocalDpi xmlns:a14="http://schemas.microsoft.com/office/drawing/2010/main" val="0"/>
@@ -3879,7 +3981,7 @@
                     </pic:cNvPicPr>
                   </pic:nvPicPr>
                   <pic:blipFill>
-                    <a:blip r:embed="rId21">
+                    <a:blip r:embed="rId20">
                       <a:extLst>
                         <a:ext uri="{28A0092B-C50C-407E-A947-70E740481C1C}">
                           <a14:useLocalDpi xmlns:a14="http://schemas.microsoft.com/office/drawing/2010/main" val="0"/>
@@ -4415,10 +4517,218 @@
           <w:lang w:val="es-ES"/>
         </w:rPr>
         <w:lastRenderedPageBreak/>
-        <w:t>Aclaraciones</w:t>
-      </w:r>
-    </w:p>
-    <w:p/>
+        <w:t>Secciones LD (Ladder)</w:t>
+      </w:r>
+    </w:p>
+    <w:p>
+      <w:pPr>
+        <w:rPr>
+          <w:lang w:val="es-ES"/>
+        </w:rPr>
+      </w:pPr>
+      <w:r>
+        <w:rPr>
+          <w:lang w:val="es-ES"/>
+        </w:rPr>
+        <w:t xml:space="preserve">Aquí se comprenden todos los apartados realizados en dicho lenguaje, que son los que dan funcionalidad al sistema, ya que la programación en SFC </w:t>
+      </w:r>
+      <w:hyperlink r:id="rId21" w:history="1">
+        <w:r>
+          <w:rPr>
+            <w:rStyle w:val="Hipervnculo"/>
+            <w:lang w:val="es-ES"/>
+          </w:rPr>
+          <w:t>EMEB</w:t>
+        </w:r>
+      </w:hyperlink>
+      <w:r>
+        <w:rPr>
+          <w:lang w:val="es-ES"/>
+        </w:rPr>
+        <w:t xml:space="preserve"> es más una herramienta gráfica que funcional.</w:t>
+      </w:r>
+    </w:p>
+    <w:p>
+      <w:pPr>
+        <w:pStyle w:val="Prrafodelista"/>
+        <w:numPr>
+          <w:ilvl w:val="0"/>
+          <w:numId w:val="45"/>
+        </w:numPr>
+        <w:rPr>
+          <w:lang w:val="es-ES"/>
+        </w:rPr>
+      </w:pPr>
+      <w:r>
+        <w:rPr>
+          <w:b/>
+          <w:bCs/>
+          <w:lang w:val="es-ES"/>
+        </w:rPr>
+        <w:t xml:space="preserve">Acciones: </w:t>
+      </w:r>
+      <w:r>
+        <w:rPr>
+          <w:lang w:val="es-ES"/>
+        </w:rPr>
+        <w:t>Todas siguen el mismo esquema, uno o varios contactos %Xi que activan alguno de los actuadores, ya sea una bobina simple, como es el caso de las cintas, bobinas de set/</w:t>
+      </w:r>
+      <w:proofErr w:type="spellStart"/>
+      <w:r>
+        <w:rPr>
+          <w:lang w:val="es-ES"/>
+        </w:rPr>
+        <w:t>reset</w:t>
+      </w:r>
+      <w:proofErr w:type="spellEnd"/>
+      <w:r>
+        <w:rPr>
+          <w:lang w:val="es-ES"/>
+        </w:rPr>
+        <w:t>, como en el caso de los sistemas de agarre; o bloques de función, siendo este el caso del control de los actuadores analógicos.</w:t>
+      </w:r>
+    </w:p>
+    <w:p>
+      <w:pPr>
+        <w:pStyle w:val="Prrafodelista"/>
+        <w:numPr>
+          <w:ilvl w:val="0"/>
+          <w:numId w:val="45"/>
+        </w:numPr>
+        <w:rPr>
+          <w:lang w:val="es-ES"/>
+        </w:rPr>
+      </w:pPr>
+      <w:r>
+        <w:rPr>
+          <w:b/>
+          <w:bCs/>
+          <w:lang w:val="es-ES"/>
+        </w:rPr>
+        <w:t>Transiciones:</w:t>
+      </w:r>
+      <w:r>
+        <w:rPr>
+          <w:lang w:val="es-ES"/>
+        </w:rPr>
+        <w:t xml:space="preserve"> Es la conversión de las condiciones expuestas previamente en el programa de SFC, a contactos o comparadores, según sean sensores digitales o analógicos respectivamente.</w:t>
+      </w:r>
+    </w:p>
+    <w:p>
+      <w:pPr>
+        <w:pStyle w:val="Prrafodelista"/>
+        <w:numPr>
+          <w:ilvl w:val="0"/>
+          <w:numId w:val="45"/>
+        </w:numPr>
+        <w:rPr>
+          <w:lang w:val="es-ES"/>
+        </w:rPr>
+      </w:pPr>
+      <w:r>
+        <w:rPr>
+          <w:b/>
+          <w:bCs/>
+          <w:lang w:val="es-ES"/>
+        </w:rPr>
+        <w:t>Botones:</w:t>
+      </w:r>
+      <w:r>
+        <w:rPr>
+          <w:lang w:val="es-ES"/>
+        </w:rPr>
+        <w:t xml:space="preserve"> Al igual que el caso anterior es la conversión de los efectos que estos provocan, como se ha explicado </w:t>
+      </w:r>
+      <w:hyperlink w:anchor="_Botonera" w:history="1">
+        <w:r>
+          <w:rPr>
+            <w:rStyle w:val="Hipervnculo"/>
+            <w:lang w:val="es-ES"/>
+          </w:rPr>
+          <w:t>previamente</w:t>
+        </w:r>
+      </w:hyperlink>
+      <w:r>
+        <w:rPr>
+          <w:lang w:val="es-ES"/>
+        </w:rPr>
+        <w:t xml:space="preserve">. </w:t>
+      </w:r>
+    </w:p>
+    <w:p>
+      <w:pPr>
+        <w:pStyle w:val="Prrafodelista"/>
+        <w:numPr>
+          <w:ilvl w:val="0"/>
+          <w:numId w:val="45"/>
+        </w:numPr>
+        <w:rPr>
+          <w:lang w:val="es-ES"/>
+        </w:rPr>
+      </w:pPr>
+      <w:r>
+        <w:rPr>
+          <w:b/>
+          <w:bCs/>
+          <w:lang w:val="es-ES"/>
+        </w:rPr>
+        <w:t>Luces y avisos:</w:t>
+      </w:r>
+      <w:r>
+        <w:rPr>
+          <w:lang w:val="es-ES"/>
+        </w:rPr>
+        <w:t xml:space="preserve"> Es homólogo al caso de los botones. Su función se ha explicado </w:t>
+      </w:r>
+      <w:hyperlink w:anchor="_Indicadores" w:history="1">
+        <w:r>
+          <w:rPr>
+            <w:rStyle w:val="Hipervnculo"/>
+            <w:lang w:val="es-ES"/>
+          </w:rPr>
+          <w:t>anteriormente</w:t>
+        </w:r>
+      </w:hyperlink>
+      <w:r>
+        <w:rPr>
+          <w:lang w:val="es-ES"/>
+        </w:rPr>
+        <w:t>.</w:t>
+      </w:r>
+    </w:p>
+    <w:p>
+      <w:pPr>
+        <w:pStyle w:val="Prrafodelista"/>
+        <w:numPr>
+          <w:ilvl w:val="0"/>
+          <w:numId w:val="45"/>
+        </w:numPr>
+        <w:rPr>
+          <w:lang w:val="es-ES"/>
+        </w:rPr>
+      </w:pPr>
+      <w:r>
+        <w:rPr>
+          <w:b/>
+          <w:bCs/>
+          <w:lang w:val="es-ES"/>
+        </w:rPr>
+        <w:t>Temporizadores y contadores:</w:t>
+      </w:r>
+      <w:r>
+        <w:rPr>
+          <w:lang w:val="es-ES"/>
+        </w:rPr>
+        <w:t xml:space="preserve"> Esta sección se ha separado por comodidad ya que sus salidas se usan como muestra de datos en el programa (contador) y como condición de transición (temporizador), al conformar parte de un bloque que establece un bucle de seguridad en la única sección donde habría interacción humana. </w:t>
+      </w:r>
+    </w:p>
+    <w:p>
+      <w:pPr>
+        <w:rPr>
+          <w:lang w:val="es-ES"/>
+        </w:rPr>
+      </w:pPr>
+    </w:p>
     <w:sectPr>
       <w:footerReference w:type="default" r:id="rId22"/>
       <w:pgSz w:w="12240" w:h="15840"/>
@@ -4709,6 +5019,119 @@
     </w:lvl>
   </w:abstractNum>
   <w:abstractNum w:abstractNumId="2" w15:restartNumberingAfterBreak="0">
+    <w:nsid w:val="09286D1A"/>
+    <w:multiLevelType w:val="hybridMultilevel"/>
+    <w:tmpl w:val="B86CC0A4"/>
+    <w:lvl w:ilvl="0" w:tplc="04090001">
+      <w:start w:val="1"/>
+      <w:numFmt w:val="bullet"/>
+      <w:lvlText w:val=""/>
+      <w:lvlJc w:val="left"/>
+      <w:pPr>
+        <w:ind w:left="835" w:hanging="360"/>
+      </w:pPr>
+      <w:rPr>
+        <w:rFonts w:ascii="Symbol" w:hAnsi="Symbol" w:hint="default"/>
+      </w:rPr>
+    </w:lvl>
+    <w:lvl w:ilvl="1" w:tplc="04090003" w:tentative="1">
+      <w:start w:val="1"/>
+      <w:numFmt w:val="bullet"/>
+      <w:lvlText w:val="o"/>
+      <w:lvlJc w:val="left"/>
+      <w:pPr>
+        <w:ind w:left="1555" w:hanging="360"/>
+      </w:pPr>
+      <w:rPr>
+        <w:rFonts w:ascii="Courier New" w:hAnsi="Courier New" w:cs="Courier New" w:hint="default"/>
+      </w:rPr>
+    </w:lvl>
+    <w:lvl w:ilvl="2" w:tplc="04090005" w:tentative="1">
+      <w:start w:val="1"/>
+      <w:numFmt w:val="bullet"/>
+      <w:lvlText w:val=""/>
+      <w:lvlJc w:val="left"/>
+      <w:pPr>
+        <w:ind w:left="2275" w:hanging="360"/>
+      </w:pPr>
+      <w:rPr>
+        <w:rFonts w:ascii="Wingdings" w:hAnsi="Wingdings" w:hint="default"/>
+      </w:rPr>
+    </w:lvl>
+    <w:lvl w:ilvl="3" w:tplc="04090001" w:tentative="1">
+      <w:start w:val="1"/>
+      <w:numFmt w:val="bullet"/>
+      <w:lvlText w:val=""/>
+      <w:lvlJc w:val="left"/>
+      <w:pPr>
+        <w:ind w:left="2995" w:hanging="360"/>
+      </w:pPr>
+      <w:rPr>
+        <w:rFonts w:ascii="Symbol" w:hAnsi="Symbol" w:hint="default"/>
+      </w:rPr>
+    </w:lvl>
+    <w:lvl w:ilvl="4" w:tplc="04090003" w:tentative="1">
+      <w:start w:val="1"/>
+      <w:numFmt w:val="bullet"/>
+      <w:lvlText w:val="o"/>
+      <w:lvlJc w:val="left"/>
+      <w:pPr>
+        <w:ind w:left="3715" w:hanging="360"/>
+      </w:pPr>
+      <w:rPr>
+        <w:rFonts w:ascii="Courier New" w:hAnsi="Courier New" w:cs="Courier New" w:hint="default"/>
+      </w:rPr>
+    </w:lvl>
+    <w:lvl w:ilvl="5" w:tplc="04090005" w:tentative="1">
+      <w:start w:val="1"/>
+      <w:numFmt w:val="bullet"/>
+      <w:lvlText w:val=""/>
+      <w:lvlJc w:val="left"/>
+      <w:pPr>
+        <w:ind w:left="4435" w:hanging="360"/>
+      </w:pPr>
+      <w:rPr>
+        <w:rFonts w:ascii="Wingdings" w:hAnsi="Wingdings" w:hint="default"/>
+      </w:rPr>
+    </w:lvl>
+    <w:lvl w:ilvl="6" w:tplc="04090001" w:tentative="1">
+      <w:start w:val="1"/>
+      <w:numFmt w:val="bullet"/>
+      <w:lvlText w:val=""/>
+      <w:lvlJc w:val="left"/>
+      <w:pPr>
+        <w:ind w:left="5155" w:hanging="360"/>
+      </w:pPr>
+      <w:rPr>
+        <w:rFonts w:ascii="Symbol" w:hAnsi="Symbol" w:hint="default"/>
+      </w:rPr>
+    </w:lvl>
+    <w:lvl w:ilvl="7" w:tplc="04090003" w:tentative="1">
+      <w:start w:val="1"/>
+      <w:numFmt w:val="bullet"/>
+      <w:lvlText w:val="o"/>
+      <w:lvlJc w:val="left"/>
+      <w:pPr>
+        <w:ind w:left="5875" w:hanging="360"/>
+      </w:pPr>
+      <w:rPr>
+        <w:rFonts w:ascii="Courier New" w:hAnsi="Courier New" w:cs="Courier New" w:hint="default"/>
+      </w:rPr>
+    </w:lvl>
+    <w:lvl w:ilvl="8" w:tplc="04090005" w:tentative="1">
+      <w:start w:val="1"/>
+      <w:numFmt w:val="bullet"/>
+      <w:lvlText w:val=""/>
+      <w:lvlJc w:val="left"/>
+      <w:pPr>
+        <w:ind w:left="6595" w:hanging="360"/>
+      </w:pPr>
+      <w:rPr>
+        <w:rFonts w:ascii="Wingdings" w:hAnsi="Wingdings" w:hint="default"/>
+      </w:rPr>
+    </w:lvl>
+  </w:abstractNum>
+  <w:abstractNum w:abstractNumId="3" w15:restartNumberingAfterBreak="0">
     <w:nsid w:val="09E42A94"/>
     <w:multiLevelType w:val="hybridMultilevel"/>
     <w:tmpl w:val="6792ADAE"/>
@@ -4794,7 +5217,7 @@
       </w:pPr>
     </w:lvl>
   </w:abstractNum>
-  <w:abstractNum w:abstractNumId="3" w15:restartNumberingAfterBreak="0">
+  <w:abstractNum w:abstractNumId="4" w15:restartNumberingAfterBreak="0">
     <w:nsid w:val="0A412077"/>
     <w:multiLevelType w:val="hybridMultilevel"/>
     <w:tmpl w:val="77EAD3E4"/>
@@ -4883,7 +5306,7 @@
       </w:pPr>
     </w:lvl>
   </w:abstractNum>
-  <w:abstractNum w:abstractNumId="4" w15:restartNumberingAfterBreak="0">
+  <w:abstractNum w:abstractNumId="5" w15:restartNumberingAfterBreak="0">
     <w:nsid w:val="0EA75711"/>
     <w:multiLevelType w:val="hybridMultilevel"/>
     <w:tmpl w:val="E63409C8"/>
@@ -4969,7 +5392,7 @@
       </w:pPr>
     </w:lvl>
   </w:abstractNum>
-  <w:abstractNum w:abstractNumId="5" w15:restartNumberingAfterBreak="0">
+  <w:abstractNum w:abstractNumId="6" w15:restartNumberingAfterBreak="0">
     <w:nsid w:val="0F322382"/>
     <w:multiLevelType w:val="hybridMultilevel"/>
     <w:tmpl w:val="E456379A"/>
@@ -5055,7 +5478,7 @@
       </w:pPr>
     </w:lvl>
   </w:abstractNum>
-  <w:abstractNum w:abstractNumId="6" w15:restartNumberingAfterBreak="0">
+  <w:abstractNum w:abstractNumId="7" w15:restartNumberingAfterBreak="0">
     <w:nsid w:val="13195F14"/>
     <w:multiLevelType w:val="hybridMultilevel"/>
     <w:tmpl w:val="A9469118"/>
@@ -5144,7 +5567,7 @@
       </w:pPr>
     </w:lvl>
   </w:abstractNum>
-  <w:abstractNum w:abstractNumId="7" w15:restartNumberingAfterBreak="0">
+  <w:abstractNum w:abstractNumId="8" w15:restartNumberingAfterBreak="0">
     <w:nsid w:val="133179E8"/>
     <w:multiLevelType w:val="hybridMultilevel"/>
     <w:tmpl w:val="E63409C8"/>
@@ -5230,7 +5653,7 @@
       </w:pPr>
     </w:lvl>
   </w:abstractNum>
-  <w:abstractNum w:abstractNumId="8" w15:restartNumberingAfterBreak="0">
+  <w:abstractNum w:abstractNumId="9" w15:restartNumberingAfterBreak="0">
     <w:nsid w:val="13B66DD1"/>
     <w:multiLevelType w:val="hybridMultilevel"/>
     <w:tmpl w:val="46D6CD68"/>
@@ -5319,7 +5742,7 @@
       </w:pPr>
     </w:lvl>
   </w:abstractNum>
-  <w:abstractNum w:abstractNumId="9" w15:restartNumberingAfterBreak="0">
+  <w:abstractNum w:abstractNumId="10" w15:restartNumberingAfterBreak="0">
     <w:nsid w:val="177463D8"/>
     <w:multiLevelType w:val="hybridMultilevel"/>
     <w:tmpl w:val="E938B81E"/>
@@ -5408,7 +5831,7 @@
       </w:pPr>
     </w:lvl>
   </w:abstractNum>
-  <w:abstractNum w:abstractNumId="10" w15:restartNumberingAfterBreak="0">
+  <w:abstractNum w:abstractNumId="11" w15:restartNumberingAfterBreak="0">
     <w:nsid w:val="198C4DE0"/>
     <w:multiLevelType w:val="hybridMultilevel"/>
     <w:tmpl w:val="C34CEED8"/>
@@ -5494,7 +5917,7 @@
       </w:pPr>
     </w:lvl>
   </w:abstractNum>
-  <w:abstractNum w:abstractNumId="11" w15:restartNumberingAfterBreak="0">
+  <w:abstractNum w:abstractNumId="12" w15:restartNumberingAfterBreak="0">
     <w:nsid w:val="1F274F27"/>
     <w:multiLevelType w:val="hybridMultilevel"/>
     <w:tmpl w:val="9EA8317A"/>
@@ -5580,7 +6003,7 @@
       </w:pPr>
     </w:lvl>
   </w:abstractNum>
-  <w:abstractNum w:abstractNumId="12" w15:restartNumberingAfterBreak="0">
+  <w:abstractNum w:abstractNumId="13" w15:restartNumberingAfterBreak="0">
     <w:nsid w:val="21AE487D"/>
     <w:multiLevelType w:val="hybridMultilevel"/>
     <w:tmpl w:val="7E2CD330"/>
@@ -5669,7 +6092,7 @@
       </w:pPr>
     </w:lvl>
   </w:abstractNum>
-  <w:abstractNum w:abstractNumId="13" w15:restartNumberingAfterBreak="0">
+  <w:abstractNum w:abstractNumId="14" w15:restartNumberingAfterBreak="0">
     <w:nsid w:val="23B8075B"/>
     <w:multiLevelType w:val="hybridMultilevel"/>
     <w:tmpl w:val="EFE482C2"/>
@@ -5757,7 +6180,7 @@
       </w:pPr>
     </w:lvl>
   </w:abstractNum>
-  <w:abstractNum w:abstractNumId="14" w15:restartNumberingAfterBreak="0">
+  <w:abstractNum w:abstractNumId="15" w15:restartNumberingAfterBreak="0">
     <w:nsid w:val="25753D7B"/>
     <w:multiLevelType w:val="hybridMultilevel"/>
     <w:tmpl w:val="A25E830E"/>
@@ -5846,7 +6269,7 @@
       </w:pPr>
     </w:lvl>
   </w:abstractNum>
-  <w:abstractNum w:abstractNumId="15" w15:restartNumberingAfterBreak="0">
+  <w:abstractNum w:abstractNumId="16" w15:restartNumberingAfterBreak="0">
     <w:nsid w:val="29387F61"/>
     <w:multiLevelType w:val="hybridMultilevel"/>
     <w:tmpl w:val="D59C4FB0"/>
@@ -5958,7 +6381,7 @@
       </w:rPr>
     </w:lvl>
   </w:abstractNum>
-  <w:abstractNum w:abstractNumId="16" w15:restartNumberingAfterBreak="0">
+  <w:abstractNum w:abstractNumId="17" w15:restartNumberingAfterBreak="0">
     <w:nsid w:val="29FF5803"/>
     <w:multiLevelType w:val="hybridMultilevel"/>
     <w:tmpl w:val="BCB02A62"/>
@@ -6047,7 +6470,7 @@
       </w:pPr>
     </w:lvl>
   </w:abstractNum>
-  <w:abstractNum w:abstractNumId="17" w15:restartNumberingAfterBreak="0">
+  <w:abstractNum w:abstractNumId="18" w15:restartNumberingAfterBreak="0">
     <w:nsid w:val="2DE13EDF"/>
     <w:multiLevelType w:val="hybridMultilevel"/>
     <w:tmpl w:val="B464D6BC"/>
@@ -6159,7 +6582,7 @@
       </w:rPr>
     </w:lvl>
   </w:abstractNum>
-  <w:abstractNum w:abstractNumId="18" w15:restartNumberingAfterBreak="0">
+  <w:abstractNum w:abstractNumId="19" w15:restartNumberingAfterBreak="0">
     <w:nsid w:val="2E830FCE"/>
     <w:multiLevelType w:val="hybridMultilevel"/>
     <w:tmpl w:val="FB523B0E"/>
@@ -6245,7 +6668,7 @@
       </w:pPr>
     </w:lvl>
   </w:abstractNum>
-  <w:abstractNum w:abstractNumId="19" w15:restartNumberingAfterBreak="0">
+  <w:abstractNum w:abstractNumId="20" w15:restartNumberingAfterBreak="0">
     <w:nsid w:val="31CC14A1"/>
     <w:multiLevelType w:val="hybridMultilevel"/>
     <w:tmpl w:val="47E459CE"/>
@@ -6357,7 +6780,7 @@
       </w:rPr>
     </w:lvl>
   </w:abstractNum>
-  <w:abstractNum w:abstractNumId="20" w15:restartNumberingAfterBreak="0">
+  <w:abstractNum w:abstractNumId="21" w15:restartNumberingAfterBreak="0">
     <w:nsid w:val="31D86E88"/>
     <w:multiLevelType w:val="hybridMultilevel"/>
     <w:tmpl w:val="939E7A98"/>
@@ -6446,7 +6869,7 @@
       </w:pPr>
     </w:lvl>
   </w:abstractNum>
-  <w:abstractNum w:abstractNumId="21" w15:restartNumberingAfterBreak="0">
+  <w:abstractNum w:abstractNumId="22" w15:restartNumberingAfterBreak="0">
     <w:nsid w:val="3428142A"/>
     <w:multiLevelType w:val="hybridMultilevel"/>
     <w:tmpl w:val="6B26062C"/>
@@ -6535,7 +6958,7 @@
       </w:pPr>
     </w:lvl>
   </w:abstractNum>
-  <w:abstractNum w:abstractNumId="22" w15:restartNumberingAfterBreak="0">
+  <w:abstractNum w:abstractNumId="23" w15:restartNumberingAfterBreak="0">
     <w:nsid w:val="420F7FE3"/>
     <w:multiLevelType w:val="hybridMultilevel"/>
     <w:tmpl w:val="96DE3D24"/>
@@ -6647,7 +7070,7 @@
       </w:rPr>
     </w:lvl>
   </w:abstractNum>
-  <w:abstractNum w:abstractNumId="23" w15:restartNumberingAfterBreak="0">
+  <w:abstractNum w:abstractNumId="24" w15:restartNumberingAfterBreak="0">
     <w:nsid w:val="483B49A2"/>
     <w:multiLevelType w:val="hybridMultilevel"/>
     <w:tmpl w:val="042EB542"/>
@@ -6736,7 +7159,7 @@
       </w:pPr>
     </w:lvl>
   </w:abstractNum>
-  <w:abstractNum w:abstractNumId="24" w15:restartNumberingAfterBreak="0">
+  <w:abstractNum w:abstractNumId="25" w15:restartNumberingAfterBreak="0">
     <w:nsid w:val="4CAE69C2"/>
     <w:multiLevelType w:val="hybridMultilevel"/>
     <w:tmpl w:val="F656040C"/>
@@ -6822,7 +7245,7 @@
       </w:pPr>
     </w:lvl>
   </w:abstractNum>
-  <w:abstractNum w:abstractNumId="25" w15:restartNumberingAfterBreak="0">
+  <w:abstractNum w:abstractNumId="26" w15:restartNumberingAfterBreak="0">
     <w:nsid w:val="50465B86"/>
     <w:multiLevelType w:val="hybridMultilevel"/>
     <w:tmpl w:val="46126F0C"/>
@@ -6935,7 +7358,7 @@
       </w:rPr>
     </w:lvl>
   </w:abstractNum>
-  <w:abstractNum w:abstractNumId="26" w15:restartNumberingAfterBreak="0">
+  <w:abstractNum w:abstractNumId="27" w15:restartNumberingAfterBreak="0">
     <w:nsid w:val="5140442B"/>
     <w:multiLevelType w:val="hybridMultilevel"/>
     <w:tmpl w:val="58AC4004"/>
@@ -7047,7 +7470,7 @@
       </w:rPr>
     </w:lvl>
   </w:abstractNum>
-  <w:abstractNum w:abstractNumId="27" w15:restartNumberingAfterBreak="0">
+  <w:abstractNum w:abstractNumId="28" w15:restartNumberingAfterBreak="0">
     <w:nsid w:val="51AB535C"/>
     <w:multiLevelType w:val="hybridMultilevel"/>
     <w:tmpl w:val="DC7876D6"/>
@@ -7136,7 +7559,7 @@
       </w:pPr>
     </w:lvl>
   </w:abstractNum>
-  <w:abstractNum w:abstractNumId="28" w15:restartNumberingAfterBreak="0">
+  <w:abstractNum w:abstractNumId="29" w15:restartNumberingAfterBreak="0">
     <w:nsid w:val="59986D06"/>
     <w:multiLevelType w:val="hybridMultilevel"/>
     <w:tmpl w:val="FCFA90B6"/>
@@ -7225,7 +7648,7 @@
       </w:pPr>
     </w:lvl>
   </w:abstractNum>
-  <w:abstractNum w:abstractNumId="29" w15:restartNumberingAfterBreak="0">
+  <w:abstractNum w:abstractNumId="30" w15:restartNumberingAfterBreak="0">
     <w:nsid w:val="5D740750"/>
     <w:multiLevelType w:val="hybridMultilevel"/>
     <w:tmpl w:val="0C3CD4F2"/>
@@ -7314,7 +7737,7 @@
       </w:pPr>
     </w:lvl>
   </w:abstractNum>
-  <w:abstractNum w:abstractNumId="30" w15:restartNumberingAfterBreak="0">
+  <w:abstractNum w:abstractNumId="31" w15:restartNumberingAfterBreak="0">
     <w:nsid w:val="5F226EA6"/>
     <w:multiLevelType w:val="hybridMultilevel"/>
     <w:tmpl w:val="8DCC706A"/>
@@ -7403,7 +7826,7 @@
       </w:pPr>
     </w:lvl>
   </w:abstractNum>
-  <w:abstractNum w:abstractNumId="31" w15:restartNumberingAfterBreak="0">
+  <w:abstractNum w:abstractNumId="32" w15:restartNumberingAfterBreak="0">
     <w:nsid w:val="610727E6"/>
     <w:multiLevelType w:val="hybridMultilevel"/>
     <w:tmpl w:val="4C36107E"/>
@@ -7492,7 +7915,7 @@
       </w:pPr>
     </w:lvl>
   </w:abstractNum>
-  <w:abstractNum w:abstractNumId="32" w15:restartNumberingAfterBreak="0">
+  <w:abstractNum w:abstractNumId="33" w15:restartNumberingAfterBreak="0">
     <w:nsid w:val="619424DC"/>
     <w:multiLevelType w:val="hybridMultilevel"/>
     <w:tmpl w:val="D9C01DC8"/>
@@ -7581,7 +8004,7 @@
       </w:pPr>
     </w:lvl>
   </w:abstractNum>
-  <w:abstractNum w:abstractNumId="33" w15:restartNumberingAfterBreak="0">
+  <w:abstractNum w:abstractNumId="34" w15:restartNumberingAfterBreak="0">
     <w:nsid w:val="63A875A4"/>
     <w:multiLevelType w:val="hybridMultilevel"/>
     <w:tmpl w:val="E63409C8"/>
@@ -7667,7 +8090,7 @@
       </w:pPr>
     </w:lvl>
   </w:abstractNum>
-  <w:abstractNum w:abstractNumId="34" w15:restartNumberingAfterBreak="0">
+  <w:abstractNum w:abstractNumId="35" w15:restartNumberingAfterBreak="0">
     <w:nsid w:val="65245EE5"/>
     <w:multiLevelType w:val="hybridMultilevel"/>
     <w:tmpl w:val="D9C01DC8"/>
@@ -7756,7 +8179,7 @@
       </w:pPr>
     </w:lvl>
   </w:abstractNum>
-  <w:abstractNum w:abstractNumId="35" w15:restartNumberingAfterBreak="0">
+  <w:abstractNum w:abstractNumId="36" w15:restartNumberingAfterBreak="0">
     <w:nsid w:val="693D24EE"/>
     <w:multiLevelType w:val="hybridMultilevel"/>
     <w:tmpl w:val="F99A4276"/>
@@ -7845,7 +8268,7 @@
       </w:pPr>
     </w:lvl>
   </w:abstractNum>
-  <w:abstractNum w:abstractNumId="36" w15:restartNumberingAfterBreak="0">
+  <w:abstractNum w:abstractNumId="37" w15:restartNumberingAfterBreak="0">
     <w:nsid w:val="6C3202B5"/>
     <w:multiLevelType w:val="hybridMultilevel"/>
     <w:tmpl w:val="F99A4276"/>
@@ -7934,7 +8357,7 @@
       </w:pPr>
     </w:lvl>
   </w:abstractNum>
-  <w:abstractNum w:abstractNumId="37" w15:restartNumberingAfterBreak="0">
+  <w:abstractNum w:abstractNumId="38" w15:restartNumberingAfterBreak="0">
     <w:nsid w:val="6CE13AAF"/>
     <w:multiLevelType w:val="hybridMultilevel"/>
     <w:tmpl w:val="D09C9056"/>
@@ -8023,7 +8446,7 @@
       </w:pPr>
     </w:lvl>
   </w:abstractNum>
-  <w:abstractNum w:abstractNumId="38" w15:restartNumberingAfterBreak="0">
+  <w:abstractNum w:abstractNumId="39" w15:restartNumberingAfterBreak="0">
     <w:nsid w:val="70815009"/>
     <w:multiLevelType w:val="hybridMultilevel"/>
     <w:tmpl w:val="67860E5A"/>
@@ -8112,7 +8535,7 @@
       </w:pPr>
     </w:lvl>
   </w:abstractNum>
-  <w:abstractNum w:abstractNumId="39" w15:restartNumberingAfterBreak="0">
+  <w:abstractNum w:abstractNumId="40" w15:restartNumberingAfterBreak="0">
     <w:nsid w:val="72E86EF9"/>
     <w:multiLevelType w:val="hybridMultilevel"/>
     <w:tmpl w:val="3222989C"/>
@@ -8201,7 +8624,7 @@
       </w:pPr>
     </w:lvl>
   </w:abstractNum>
-  <w:abstractNum w:abstractNumId="40" w15:restartNumberingAfterBreak="0">
+  <w:abstractNum w:abstractNumId="41" w15:restartNumberingAfterBreak="0">
     <w:nsid w:val="74D02C9B"/>
     <w:multiLevelType w:val="hybridMultilevel"/>
     <w:tmpl w:val="4EC8D3F4"/>
@@ -8290,7 +8713,7 @@
       </w:pPr>
     </w:lvl>
   </w:abstractNum>
-  <w:abstractNum w:abstractNumId="41" w15:restartNumberingAfterBreak="0">
+  <w:abstractNum w:abstractNumId="42" w15:restartNumberingAfterBreak="0">
     <w:nsid w:val="775B34A5"/>
     <w:multiLevelType w:val="hybridMultilevel"/>
     <w:tmpl w:val="AACA7C08"/>
@@ -8379,7 +8802,7 @@
       </w:pPr>
     </w:lvl>
   </w:abstractNum>
-  <w:abstractNum w:abstractNumId="42" w15:restartNumberingAfterBreak="0">
+  <w:abstractNum w:abstractNumId="43" w15:restartNumberingAfterBreak="0">
     <w:nsid w:val="7838583C"/>
     <w:multiLevelType w:val="hybridMultilevel"/>
     <w:tmpl w:val="9CB2DF4E"/>
@@ -8465,7 +8888,7 @@
       </w:pPr>
     </w:lvl>
   </w:abstractNum>
-  <w:abstractNum w:abstractNumId="43" w15:restartNumberingAfterBreak="0">
+  <w:abstractNum w:abstractNumId="44" w15:restartNumberingAfterBreak="0">
     <w:nsid w:val="792134D8"/>
     <w:multiLevelType w:val="hybridMultilevel"/>
     <w:tmpl w:val="E5548C9E"/>
@@ -8555,136 +8978,139 @@
     </w:lvl>
   </w:abstractNum>
   <w:num w:numId="1" w16cid:durableId="545872496">
+    <w:abstractNumId w:val="20"/>
+  </w:num>
+  <w:num w:numId="2" w16cid:durableId="462428298">
+    <w:abstractNumId w:val="3"/>
+  </w:num>
+  <w:num w:numId="3" w16cid:durableId="631600041">
+    <w:abstractNumId w:val="34"/>
+  </w:num>
+  <w:num w:numId="4" w16cid:durableId="1649239956">
+    <w:abstractNumId w:val="5"/>
+  </w:num>
+  <w:num w:numId="5" w16cid:durableId="683747633">
+    <w:abstractNumId w:val="22"/>
+  </w:num>
+  <w:num w:numId="6" w16cid:durableId="405610075">
+    <w:abstractNumId w:val="8"/>
+  </w:num>
+  <w:num w:numId="7" w16cid:durableId="320935747">
+    <w:abstractNumId w:val="16"/>
+  </w:num>
+  <w:num w:numId="8" w16cid:durableId="1924029072">
+    <w:abstractNumId w:val="6"/>
+  </w:num>
+  <w:num w:numId="9" w16cid:durableId="1362442221">
+    <w:abstractNumId w:val="39"/>
+  </w:num>
+  <w:num w:numId="10" w16cid:durableId="716202151">
     <w:abstractNumId w:val="19"/>
   </w:num>
-  <w:num w:numId="2" w16cid:durableId="462428298">
-    <w:abstractNumId w:val="2"/>
+  <w:num w:numId="11" w16cid:durableId="1677031141">
+    <w:abstractNumId w:val="44"/>
   </w:num>
-  <w:num w:numId="3" w16cid:durableId="631600041">
-    <w:abstractNumId w:val="33"/>
+  <w:num w:numId="12" w16cid:durableId="397947350">
+    <w:abstractNumId w:val="12"/>
   </w:num>
-  <w:num w:numId="4" w16cid:durableId="1649239956">
-    <w:abstractNumId w:val="4"/>
+  <w:num w:numId="13" w16cid:durableId="1115977396">
+    <w:abstractNumId w:val="41"/>
   </w:num>
-  <w:num w:numId="5" w16cid:durableId="683747633">
-    <w:abstractNumId w:val="21"/>
+  <w:num w:numId="14" w16cid:durableId="1333680133">
+    <w:abstractNumId w:val="43"/>
   </w:num>
-  <w:num w:numId="6" w16cid:durableId="405610075">
-    <w:abstractNumId w:val="7"/>
-  </w:num>
-  <w:num w:numId="7" w16cid:durableId="320935747">
-    <w:abstractNumId w:val="15"/>
-  </w:num>
-  <w:num w:numId="8" w16cid:durableId="1924029072">
-    <w:abstractNumId w:val="5"/>
-  </w:num>
-  <w:num w:numId="9" w16cid:durableId="1362442221">
+  <w:num w:numId="15" w16cid:durableId="109860008">
     <w:abstractNumId w:val="38"/>
   </w:num>
-  <w:num w:numId="10" w16cid:durableId="716202151">
+  <w:num w:numId="16" w16cid:durableId="713580480">
+    <w:abstractNumId w:val="11"/>
+  </w:num>
+  <w:num w:numId="17" w16cid:durableId="449740148">
+    <w:abstractNumId w:val="9"/>
+  </w:num>
+  <w:num w:numId="18" w16cid:durableId="1487362589">
+    <w:abstractNumId w:val="25"/>
+  </w:num>
+  <w:num w:numId="19" w16cid:durableId="1371805236">
+    <w:abstractNumId w:val="28"/>
+  </w:num>
+  <w:num w:numId="20" w16cid:durableId="317728546">
+    <w:abstractNumId w:val="30"/>
+  </w:num>
+  <w:num w:numId="21" w16cid:durableId="2013028824">
+    <w:abstractNumId w:val="26"/>
+  </w:num>
+  <w:num w:numId="22" w16cid:durableId="633605617">
     <w:abstractNumId w:val="18"/>
   </w:num>
-  <w:num w:numId="11" w16cid:durableId="1677031141">
-    <w:abstractNumId w:val="43"/>
+  <w:num w:numId="23" w16cid:durableId="1034620144">
+    <w:abstractNumId w:val="23"/>
   </w:num>
-  <w:num w:numId="12" w16cid:durableId="397947350">
-    <w:abstractNumId w:val="11"/>
-  </w:num>
-  <w:num w:numId="13" w16cid:durableId="1115977396">
-    <w:abstractNumId w:val="40"/>
-  </w:num>
-  <w:num w:numId="14" w16cid:durableId="1333680133">
-    <w:abstractNumId w:val="42"/>
-  </w:num>
-  <w:num w:numId="15" w16cid:durableId="109860008">
-    <w:abstractNumId w:val="37"/>
-  </w:num>
-  <w:num w:numId="16" w16cid:durableId="713580480">
-    <w:abstractNumId w:val="10"/>
-  </w:num>
-  <w:num w:numId="17" w16cid:durableId="449740148">
-    <w:abstractNumId w:val="8"/>
-  </w:num>
-  <w:num w:numId="18" w16cid:durableId="1487362589">
-    <w:abstractNumId w:val="24"/>
-  </w:num>
-  <w:num w:numId="19" w16cid:durableId="1371805236">
+  <w:num w:numId="24" w16cid:durableId="431586656">
     <w:abstractNumId w:val="27"/>
   </w:num>
-  <w:num w:numId="20" w16cid:durableId="317728546">
-    <w:abstractNumId w:val="29"/>
-  </w:num>
-  <w:num w:numId="21" w16cid:durableId="2013028824">
-    <w:abstractNumId w:val="25"/>
-  </w:num>
-  <w:num w:numId="22" w16cid:durableId="633605617">
-    <w:abstractNumId w:val="17"/>
-  </w:num>
-  <w:num w:numId="23" w16cid:durableId="1034620144">
-    <w:abstractNumId w:val="22"/>
-  </w:num>
-  <w:num w:numId="24" w16cid:durableId="431586656">
-    <w:abstractNumId w:val="26"/>
-  </w:num>
   <w:num w:numId="25" w16cid:durableId="1890722536">
-    <w:abstractNumId w:val="14"/>
+    <w:abstractNumId w:val="15"/>
   </w:num>
   <w:num w:numId="26" w16cid:durableId="818307613">
     <w:abstractNumId w:val="0"/>
   </w:num>
   <w:num w:numId="27" w16cid:durableId="1072891815">
+    <w:abstractNumId w:val="36"/>
+  </w:num>
+  <w:num w:numId="28" w16cid:durableId="1849370931">
+    <w:abstractNumId w:val="40"/>
+  </w:num>
+  <w:num w:numId="29" w16cid:durableId="1037125514">
+    <w:abstractNumId w:val="29"/>
+  </w:num>
+  <w:num w:numId="30" w16cid:durableId="777141605">
+    <w:abstractNumId w:val="4"/>
+  </w:num>
+  <w:num w:numId="31" w16cid:durableId="1977449355">
+    <w:abstractNumId w:val="21"/>
+  </w:num>
+  <w:num w:numId="32" w16cid:durableId="499200528">
+    <w:abstractNumId w:val="24"/>
+  </w:num>
+  <w:num w:numId="33" w16cid:durableId="998312211">
+    <w:abstractNumId w:val="17"/>
+  </w:num>
+  <w:num w:numId="34" w16cid:durableId="1710563933">
+    <w:abstractNumId w:val="42"/>
+  </w:num>
+  <w:num w:numId="35" w16cid:durableId="1562863262">
+    <w:abstractNumId w:val="14"/>
+  </w:num>
+  <w:num w:numId="36" w16cid:durableId="1400404787">
+    <w:abstractNumId w:val="32"/>
+  </w:num>
+  <w:num w:numId="37" w16cid:durableId="295531897">
+    <w:abstractNumId w:val="37"/>
+  </w:num>
+  <w:num w:numId="38" w16cid:durableId="1892183993">
     <w:abstractNumId w:val="35"/>
   </w:num>
-  <w:num w:numId="28" w16cid:durableId="1849370931">
-    <w:abstractNumId w:val="39"/>
-  </w:num>
-  <w:num w:numId="29" w16cid:durableId="1037125514">
-    <w:abstractNumId w:val="28"/>
-  </w:num>
-  <w:num w:numId="30" w16cid:durableId="777141605">
-    <w:abstractNumId w:val="3"/>
-  </w:num>
-  <w:num w:numId="31" w16cid:durableId="1977449355">
-    <w:abstractNumId w:val="20"/>
-  </w:num>
-  <w:num w:numId="32" w16cid:durableId="499200528">
-    <w:abstractNumId w:val="23"/>
-  </w:num>
-  <w:num w:numId="33" w16cid:durableId="998312211">
-    <w:abstractNumId w:val="16"/>
-  </w:num>
-  <w:num w:numId="34" w16cid:durableId="1710563933">
-    <w:abstractNumId w:val="41"/>
-  </w:num>
-  <w:num w:numId="35" w16cid:durableId="1562863262">
-    <w:abstractNumId w:val="13"/>
-  </w:num>
-  <w:num w:numId="36" w16cid:durableId="1400404787">
-    <w:abstractNumId w:val="31"/>
-  </w:num>
-  <w:num w:numId="37" w16cid:durableId="295531897">
-    <w:abstractNumId w:val="36"/>
-  </w:num>
-  <w:num w:numId="38" w16cid:durableId="1892183993">
-    <w:abstractNumId w:val="34"/>
-  </w:num>
   <w:num w:numId="39" w16cid:durableId="494880475">
-    <w:abstractNumId w:val="9"/>
+    <w:abstractNumId w:val="10"/>
   </w:num>
   <w:num w:numId="40" w16cid:durableId="1975478802">
     <w:abstractNumId w:val="1"/>
   </w:num>
   <w:num w:numId="41" w16cid:durableId="921596924">
-    <w:abstractNumId w:val="30"/>
+    <w:abstractNumId w:val="31"/>
   </w:num>
   <w:num w:numId="42" w16cid:durableId="1383627749">
-    <w:abstractNumId w:val="12"/>
+    <w:abstractNumId w:val="13"/>
   </w:num>
   <w:num w:numId="43" w16cid:durableId="1065565524">
-    <w:abstractNumId w:val="32"/>
+    <w:abstractNumId w:val="33"/>
   </w:num>
   <w:num w:numId="44" w16cid:durableId="1426997322">
-    <w:abstractNumId w:val="6"/>
+    <w:abstractNumId w:val="7"/>
+  </w:num>
+  <w:num w:numId="45" w16cid:durableId="1332172929">
+    <w:abstractNumId w:val="2"/>
   </w:num>
 </w:numbering>
 </file>

</xml_diff>